<commit_message>
Fix table output for scenarios
scenarios.m <- major overhaul
small2results.m <- Bug fix userpsset - ii=ii+2]+1
smallresults.m <- Reorder ratios
smallsti.m <- phi, tau, new ratios, debug lambdas(2)]lambdas in pretty
smalltsti.m <- Use modified delta/(S+I)
</commit_message>
<xml_diff>
--- a/PNG Syphilis 2.docx
+++ b/PNG Syphilis 2.docx
@@ -625,15 +625,15 @@
         <w:t xml:space="preserve"> STIs. We calculate the assumed equilibrium syphilis </w:t>
       </w:r>
       <m:oMath>
-        <m:sSubSup>
-          <m:sSubSupPr>
+        <m:sSup>
+          <m:sSupPr>
             <m:ctrlPr>
               <w:rPr>
-                <w:rFonts w:ascii="Cambria Math" w:eastAsiaTheme="minorEastAsia" w:hAnsi="Cambria Math"/>
+                <w:rFonts w:ascii="Cambria Math" w:hAnsi="Cambria Math"/>
                 <w:i/>
               </w:rPr>
             </m:ctrlPr>
-          </m:sSubSupPr>
+          </m:sSupPr>
           <m:e>
             <m:r>
               <w:rPr>
@@ -642,14 +642,6 @@
               <m:t>I</m:t>
             </m:r>
           </m:e>
-          <m:sub>
-            <m:r>
-              <w:rPr>
-                <w:rFonts w:ascii="Cambria Math" w:eastAsiaTheme="minorEastAsia" w:hAnsi="Cambria Math"/>
-              </w:rPr>
-              <m:t>S</m:t>
-            </m:r>
-          </m:sub>
           <m:sup>
             <m:r>
               <w:rPr>
@@ -658,7 +650,7 @@
               <m:t>*</m:t>
             </m:r>
           </m:sup>
-        </m:sSubSup>
+        </m:sSup>
       </m:oMath>
       <w:r>
         <w:rPr>
@@ -679,32 +671,12 @@
         <w:t xml:space="preserve"> STI levels </w:t>
       </w:r>
       <m:oMath>
-        <m:sSub>
-          <m:sSubPr>
-            <m:ctrlPr>
-              <w:rPr>
-                <w:rFonts w:ascii="Cambria Math" w:eastAsiaTheme="minorEastAsia" w:hAnsi="Cambria Math"/>
-                <w:i/>
-              </w:rPr>
-            </m:ctrlPr>
-          </m:sSubPr>
-          <m:e>
-            <m:r>
-              <w:rPr>
-                <w:rFonts w:ascii="Cambria Math" w:eastAsiaTheme="minorEastAsia" w:hAnsi="Cambria Math"/>
-              </w:rPr>
-              <m:t>O</m:t>
-            </m:r>
-          </m:e>
-          <m:sub>
-            <m:r>
-              <w:rPr>
-                <w:rFonts w:ascii="Cambria Math" w:eastAsiaTheme="minorEastAsia" w:hAnsi="Cambria Math"/>
-              </w:rPr>
-              <m:t>S</m:t>
-            </m:r>
-          </m:sub>
-        </m:sSub>
+        <m:r>
+          <w:rPr>
+            <w:rFonts w:ascii="Cambria Math" w:eastAsiaTheme="minorEastAsia" w:hAnsi="Cambria Math"/>
+          </w:rPr>
+          <m:t>O</m:t>
+        </m:r>
       </m:oMath>
       <w:r>
         <w:rPr>
@@ -725,32 +697,12 @@
         <w:t xml:space="preserve"> STI level </w:t>
       </w:r>
       <m:oMath>
-        <m:sSub>
-          <m:sSubPr>
-            <m:ctrlPr>
-              <w:rPr>
-                <w:rFonts w:ascii="Cambria Math" w:eastAsiaTheme="minorEastAsia" w:hAnsi="Cambria Math"/>
-                <w:i/>
-              </w:rPr>
-            </m:ctrlPr>
-          </m:sSubPr>
-          <m:e>
-            <m:r>
-              <w:rPr>
-                <w:rFonts w:ascii="Cambria Math" w:eastAsiaTheme="minorEastAsia" w:hAnsi="Cambria Math"/>
-              </w:rPr>
-              <m:t>A</m:t>
-            </m:r>
-          </m:e>
-          <m:sub>
-            <m:r>
-              <w:rPr>
-                <w:rFonts w:ascii="Cambria Math" w:eastAsiaTheme="minorEastAsia" w:hAnsi="Cambria Math"/>
-              </w:rPr>
-              <m:t>S</m:t>
-            </m:r>
-          </m:sub>
-        </m:sSub>
+        <m:r>
+          <w:rPr>
+            <w:rFonts w:ascii="Cambria Math" w:eastAsiaTheme="minorEastAsia" w:hAnsi="Cambria Math"/>
+          </w:rPr>
+          <m:t>A</m:t>
+        </m:r>
       </m:oMath>
       <w:r>
         <w:rPr>
@@ -799,32 +751,12 @@
             </w:rPr>
             <m:t>=</m:t>
           </m:r>
-          <m:sSup>
-            <m:sSupPr>
-              <m:ctrlPr>
-                <w:rPr>
-                  <w:rFonts w:ascii="Cambria Math" w:hAnsi="Cambria Math"/>
-                  <w:i/>
-                </w:rPr>
-              </m:ctrlPr>
-            </m:sSupPr>
-            <m:e>
-              <m:r>
-                <w:rPr>
-                  <w:rFonts w:ascii="Cambria Math" w:eastAsiaTheme="minorEastAsia" w:hAnsi="Cambria Math"/>
-                </w:rPr>
-                <m:t>A</m:t>
-              </m:r>
-            </m:e>
-            <m:sup>
-              <m:r>
-                <w:rPr>
-                  <w:rFonts w:ascii="Cambria Math" w:eastAsiaTheme="minorEastAsia" w:hAnsi="Cambria Math"/>
-                </w:rPr>
-                <m:t>*</m:t>
-              </m:r>
-            </m:sup>
-          </m:sSup>
+          <m:r>
+            <w:rPr>
+              <w:rFonts w:ascii="Cambria Math" w:eastAsiaTheme="minorEastAsia" w:hAnsi="Cambria Math"/>
+            </w:rPr>
+            <m:t>A</m:t>
+          </m:r>
           <m:r>
             <w:rPr>
               <w:rFonts w:ascii="Cambria Math" w:eastAsiaTheme="minorEastAsia" w:hAnsi="Cambria Math"/>
@@ -842,32 +774,12 @@
           </m:r>
         </m:oMath>
         <m:oMath>
-          <m:sSup>
-            <m:sSupPr>
-              <m:ctrlPr>
-                <w:rPr>
-                  <w:rFonts w:ascii="Cambria Math" w:eastAsiaTheme="minorEastAsia" w:hAnsi="Cambria Math"/>
-                  <w:i/>
-                </w:rPr>
-              </m:ctrlPr>
-            </m:sSupPr>
-            <m:e>
-              <m:r>
-                <w:rPr>
-                  <w:rFonts w:ascii="Cambria Math" w:eastAsiaTheme="minorEastAsia" w:hAnsi="Cambria Math"/>
-                </w:rPr>
-                <m:t>O</m:t>
-              </m:r>
-            </m:e>
-            <m:sup>
-              <m:r>
-                <w:rPr>
-                  <w:rFonts w:ascii="Cambria Math" w:eastAsiaTheme="minorEastAsia" w:hAnsi="Cambria Math"/>
-                </w:rPr>
-                <m:t>*</m:t>
-              </m:r>
-            </m:sup>
-          </m:sSup>
+          <m:r>
+            <w:rPr>
+              <w:rFonts w:ascii="Cambria Math" w:eastAsiaTheme="minorEastAsia" w:hAnsi="Cambria Math"/>
+            </w:rPr>
+            <m:t>O</m:t>
+          </m:r>
           <m:r>
             <w:rPr>
               <w:rFonts w:ascii="Cambria Math" w:eastAsiaTheme="minorEastAsia" w:hAnsi="Cambria Math"/>
@@ -884,32 +796,12 @@
               </m:ctrlPr>
             </m:fPr>
             <m:num>
-              <m:sSup>
-                <m:sSupPr>
-                  <m:ctrlPr>
-                    <w:rPr>
-                      <w:rFonts w:ascii="Cambria Math" w:eastAsiaTheme="minorEastAsia" w:hAnsi="Cambria Math"/>
-                      <w:i/>
-                    </w:rPr>
-                  </m:ctrlPr>
-                </m:sSupPr>
-                <m:e>
-                  <m:r>
-                    <w:rPr>
-                      <w:rFonts w:ascii="Cambria Math" w:eastAsiaTheme="minorEastAsia" w:hAnsi="Cambria Math"/>
-                    </w:rPr>
-                    <m:t>A</m:t>
-                  </m:r>
-                </m:e>
-                <m:sup>
-                  <m:r>
-                    <w:rPr>
-                      <w:rFonts w:ascii="Cambria Math" w:eastAsiaTheme="minorEastAsia" w:hAnsi="Cambria Math"/>
-                    </w:rPr>
-                    <m:t>*</m:t>
-                  </m:r>
-                </m:sup>
-              </m:sSup>
+              <m:r>
+                <w:rPr>
+                  <w:rFonts w:ascii="Cambria Math" w:eastAsiaTheme="minorEastAsia" w:hAnsi="Cambria Math"/>
+                </w:rPr>
+                <m:t>A</m:t>
+              </m:r>
               <m:r>
                 <w:rPr>
                   <w:rFonts w:ascii="Cambria Math" w:eastAsiaTheme="minorEastAsia" w:hAnsi="Cambria Math"/>
@@ -1068,32 +960,12 @@
             </w:pPr>
             <m:oMathPara>
               <m:oMath>
-                <m:sSup>
-                  <m:sSupPr>
-                    <m:ctrlPr>
-                      <w:rPr>
-                        <w:rFonts w:ascii="Cambria Math" w:hAnsi="Cambria Math"/>
-                        <w:i/>
-                      </w:rPr>
-                    </m:ctrlPr>
-                  </m:sSupPr>
-                  <m:e>
-                    <m:r>
-                      <w:rPr>
-                        <w:rFonts w:ascii="Cambria Math" w:eastAsiaTheme="minorEastAsia" w:hAnsi="Cambria Math"/>
-                      </w:rPr>
-                      <m:t>A</m:t>
-                    </m:r>
-                  </m:e>
-                  <m:sup>
-                    <m:r>
-                      <w:rPr>
-                        <w:rFonts w:ascii="Cambria Math" w:eastAsiaTheme="minorEastAsia" w:hAnsi="Cambria Math"/>
-                      </w:rPr>
-                      <m:t>*</m:t>
-                    </m:r>
-                  </m:sup>
-                </m:sSup>
+                <m:r>
+                  <w:rPr>
+                    <w:rFonts w:ascii="Cambria Math" w:eastAsiaTheme="minorEastAsia" w:hAnsi="Cambria Math"/>
+                  </w:rPr>
+                  <m:t>A</m:t>
+                </m:r>
               </m:oMath>
             </m:oMathPara>
           </w:p>
@@ -1110,32 +982,12 @@
             </w:pPr>
             <m:oMathPara>
               <m:oMath>
-                <m:sSup>
-                  <m:sSupPr>
-                    <m:ctrlPr>
-                      <w:rPr>
-                        <w:rFonts w:ascii="Cambria Math" w:hAnsi="Cambria Math"/>
-                        <w:i/>
-                      </w:rPr>
-                    </m:ctrlPr>
-                  </m:sSupPr>
-                  <m:e>
-                    <m:r>
-                      <w:rPr>
-                        <w:rFonts w:ascii="Cambria Math" w:eastAsiaTheme="minorEastAsia" w:hAnsi="Cambria Math"/>
-                      </w:rPr>
-                      <m:t>O</m:t>
-                    </m:r>
-                  </m:e>
-                  <m:sup>
-                    <m:r>
-                      <w:rPr>
-                        <w:rFonts w:ascii="Cambria Math" w:eastAsiaTheme="minorEastAsia" w:hAnsi="Cambria Math"/>
-                      </w:rPr>
-                      <m:t>*</m:t>
-                    </m:r>
-                  </m:sup>
-                </m:sSup>
+                <m:r>
+                  <w:rPr>
+                    <w:rFonts w:ascii="Cambria Math" w:eastAsiaTheme="minorEastAsia" w:hAnsi="Cambria Math"/>
+                  </w:rPr>
+                  <m:t>O</m:t>
+                </m:r>
                 <m:r>
                   <w:rPr>
                     <w:rFonts w:ascii="Cambria Math" w:hAnsi="Cambria Math"/>
@@ -3457,14 +3309,7 @@
               <w:rStyle w:val="MTConvertedEquation"/>
               <w:rFonts w:ascii="Cambria Math" w:eastAsiaTheme="minorEastAsia" w:hAnsi="Cambria Math"/>
             </w:rPr>
-            <m:t>(t)</m:t>
-          </m:r>
-          <m:r>
-            <w:rPr>
-              <w:rStyle w:val="MTConvertedEquation"/>
-              <w:rFonts w:ascii="Cambria Math" w:eastAsiaTheme="minorEastAsia" w:hAnsi="Cambria Math"/>
-            </w:rPr>
-            <m:t>.</m:t>
+            <m:t>(t).</m:t>
           </m:r>
         </m:oMath>
       </m:oMathPara>
@@ -4946,13 +4791,7 @@
                     <w:rPr>
                       <w:rFonts w:ascii="Cambria Math" w:eastAsiaTheme="minorEastAsia" w:hAnsi="Cambria Math"/>
                     </w:rPr>
-                    <m:t>χ</m:t>
-                  </m:r>
-                  <m:r>
-                    <w:rPr>
-                      <w:rFonts w:ascii="Cambria Math" w:eastAsiaTheme="minorEastAsia" w:hAnsi="Cambria Math"/>
-                    </w:rPr>
-                    <m:t>α</m:t>
+                    <m:t>χα</m:t>
                   </m:r>
                 </m:e>
                 <m:sub>
@@ -7831,6 +7670,9 @@
             </m:sup>
           </m:sSubSup>
           <m:r>
+            <m:rPr>
+              <m:sty m:val="p"/>
+            </m:rPr>
             <w:rPr>
               <w:rStyle w:val="MTConvertedEquation"/>
               <w:rFonts w:ascii="Cambria Math" w:eastAsiaTheme="minorEastAsia" w:hAnsi="Cambria Math"/>
@@ -8078,6 +7920,9 @@
             </m:sup>
           </m:sSubSup>
           <m:r>
+            <m:rPr>
+              <m:sty m:val="p"/>
+            </m:rPr>
             <w:rPr>
               <w:rStyle w:val="MTConvertedEquation"/>
               <w:rFonts w:ascii="Cambria Math" w:eastAsiaTheme="minorEastAsia" w:hAnsi="Cambria Math"/>
@@ -8325,6 +8170,9 @@
             </m:sup>
           </m:sSubSup>
           <m:r>
+            <m:rPr>
+              <m:sty m:val="p"/>
+            </m:rPr>
             <w:rPr>
               <w:rStyle w:val="MTConvertedEquation"/>
               <w:rFonts w:ascii="Cambria Math" w:eastAsiaTheme="minorEastAsia" w:hAnsi="Cambria Math"/>
@@ -11389,987 +11237,49 @@
         <w:t xml:space="preserve"> (10 mins)</w:t>
       </w:r>
     </w:p>
-    <w:tbl>
-      <w:tblPr>
-        <w:tblStyle w:val="TableGrid"/>
-        <w:tblW w:w="0" w:type="auto"/>
-        <w:jc w:val="center"/>
-        <w:tblInd w:w="-601" w:type="dxa"/>
-        <w:tblLook w:val="04A0"/>
-      </w:tblPr>
-      <w:tblGrid>
-        <w:gridCol w:w="2911"/>
-        <w:gridCol w:w="2310"/>
-        <w:gridCol w:w="2311"/>
-        <w:gridCol w:w="2311"/>
-      </w:tblGrid>
-      <w:tr>
-        <w:trPr>
-          <w:jc w:val="center"/>
-        </w:trPr>
-        <w:tc>
-          <w:tcPr>
-            <w:tcW w:w="2911" w:type="dxa"/>
-          </w:tcPr>
-          <w:p>
-            <w:r>
-              <w:t>Scenario</w:t>
-            </w:r>
-          </w:p>
-        </w:tc>
-        <w:tc>
-          <w:tcPr>
-            <w:tcW w:w="2310" w:type="dxa"/>
-          </w:tcPr>
-          <w:p>
-            <w:r>
-              <w:t>Percentage drop in syphilis prevalence after 10 years</w:t>
-            </w:r>
-          </w:p>
-        </w:tc>
-        <w:tc>
-          <w:tcPr>
-            <w:tcW w:w="2311" w:type="dxa"/>
-          </w:tcPr>
-          <w:p>
-            <w:r>
-              <w:t>Percentage drop in HIV incidence after 10 years</w:t>
-            </w:r>
-            <w:r>
-              <w:rPr>
-                <w:color w:val="FF0000"/>
-              </w:rPr>
-              <w:t xml:space="preserve"> </w:t>
-            </w:r>
-          </w:p>
-        </w:tc>
-        <w:tc>
-          <w:tcPr>
-            <w:tcW w:w="2311" w:type="dxa"/>
-          </w:tcPr>
-          <w:p>
-            <w:r>
-              <w:t>Time it takes for syphilis to fall 50% towards this level</w:t>
-            </w:r>
-          </w:p>
-        </w:tc>
-      </w:tr>
-      <w:tr>
-        <w:trPr>
-          <w:jc w:val="center"/>
-        </w:trPr>
-        <w:tc>
-          <w:tcPr>
-            <w:tcW w:w="2911" w:type="dxa"/>
-            <w:vAlign w:val="bottom"/>
-          </w:tcPr>
-          <w:p>
-            <w:pPr>
-              <w:rPr>
-                <w:rFonts w:ascii="Calibri" w:hAnsi="Calibri" w:cs="Calibri"/>
-                <w:color w:val="000000"/>
-              </w:rPr>
-            </w:pPr>
-            <w:r>
-              <w:rPr>
-                <w:rFonts w:ascii="Calibri" w:hAnsi="Calibri" w:cs="Calibri"/>
-                <w:color w:val="000000"/>
-              </w:rPr>
-              <w:t>Default intervention</w:t>
-            </w:r>
-          </w:p>
-        </w:tc>
-        <w:tc>
-          <w:tcPr>
-            <w:tcW w:w="2310" w:type="dxa"/>
-            <w:vAlign w:val="bottom"/>
-          </w:tcPr>
-          <w:p>
-            <w:pPr>
-              <w:jc w:val="right"/>
-              <w:rPr>
-                <w:rFonts w:ascii="Calibri" w:hAnsi="Calibri" w:cs="Calibri"/>
-                <w:color w:val="000000"/>
-              </w:rPr>
-            </w:pPr>
-            <w:r>
-              <w:rPr>
-                <w:rFonts w:ascii="Calibri" w:hAnsi="Calibri" w:cs="Calibri"/>
-                <w:color w:val="000000"/>
-              </w:rPr>
-              <w:t>42.22%</w:t>
-            </w:r>
-          </w:p>
-        </w:tc>
-        <w:tc>
-          <w:tcPr>
-            <w:tcW w:w="2311" w:type="dxa"/>
-            <w:vAlign w:val="bottom"/>
-          </w:tcPr>
-          <w:p>
-            <w:pPr>
-              <w:jc w:val="right"/>
-              <w:rPr>
-                <w:rFonts w:ascii="Calibri" w:hAnsi="Calibri" w:cs="Calibri"/>
-                <w:color w:val="000000"/>
-              </w:rPr>
-            </w:pPr>
-            <w:r>
-              <w:rPr>
-                <w:rFonts w:ascii="Calibri" w:hAnsi="Calibri" w:cs="Calibri"/>
-                <w:color w:val="000000"/>
-              </w:rPr>
-              <w:t>15.54%</w:t>
-            </w:r>
-          </w:p>
-        </w:tc>
-        <w:tc>
-          <w:tcPr>
-            <w:tcW w:w="2311" w:type="dxa"/>
-            <w:vAlign w:val="bottom"/>
-          </w:tcPr>
-          <w:p>
-            <w:pPr>
-              <w:jc w:val="right"/>
-              <w:rPr>
-                <w:rFonts w:ascii="Calibri" w:hAnsi="Calibri" w:cs="Calibri"/>
-                <w:color w:val="000000"/>
-              </w:rPr>
-            </w:pPr>
-            <w:r>
-              <w:rPr>
-                <w:rFonts w:ascii="Calibri" w:hAnsi="Calibri" w:cs="Calibri"/>
-                <w:color w:val="000000"/>
-              </w:rPr>
-              <w:t>3.4649</w:t>
-            </w:r>
-          </w:p>
-        </w:tc>
-      </w:tr>
-      <w:tr>
-        <w:trPr>
-          <w:jc w:val="center"/>
-        </w:trPr>
-        <w:tc>
-          <w:tcPr>
-            <w:tcW w:w="2911" w:type="dxa"/>
-            <w:vAlign w:val="bottom"/>
-          </w:tcPr>
-          <w:p>
-            <w:pPr>
-              <w:rPr>
-                <w:rFonts w:ascii="Calibri" w:hAnsi="Calibri" w:cs="Calibri"/>
-                <w:color w:val="000000"/>
-              </w:rPr>
-            </w:pPr>
-            <w:r>
-              <w:rPr>
-                <w:rFonts w:ascii="Calibri" w:hAnsi="Calibri" w:cs="Calibri"/>
-                <w:color w:val="000000"/>
-              </w:rPr>
-              <w:t xml:space="preserve">Increase </w:t>
-            </w:r>
-            <m:oMath>
-              <m:sSub>
-                <m:sSubPr>
-                  <m:ctrlPr>
-                    <w:rPr>
-                      <w:rFonts w:ascii="Cambria Math" w:hAnsi="Cambria Math" w:cs="Calibri"/>
-                      <w:i/>
-                      <w:color w:val="000000"/>
-                    </w:rPr>
-                  </m:ctrlPr>
-                </m:sSubPr>
-                <m:e>
-                  <m:r>
-                    <w:rPr>
-                      <w:rFonts w:ascii="Cambria Math" w:hAnsi="Cambria Math" w:cs="Calibri"/>
-                      <w:color w:val="000000"/>
-                    </w:rPr>
-                    <m:t>α</m:t>
-                  </m:r>
-                </m:e>
-                <m:sub>
-                  <m:r>
-                    <w:rPr>
-                      <w:rFonts w:ascii="Cambria Math" w:hAnsi="Cambria Math" w:cs="Calibri"/>
-                      <w:color w:val="000000"/>
-                    </w:rPr>
-                    <m:t>F</m:t>
-                  </m:r>
-                </m:sub>
-              </m:sSub>
-            </m:oMath>
-            <w:r>
-              <w:rPr>
-                <w:rFonts w:ascii="Calibri" w:eastAsiaTheme="minorEastAsia" w:hAnsi="Calibri" w:cs="Calibri"/>
-                <w:color w:val="000000"/>
-              </w:rPr>
-              <w:t xml:space="preserve"> and </w:t>
-            </w:r>
-            <m:oMath>
-              <m:sSub>
-                <m:sSubPr>
-                  <m:ctrlPr>
-                    <w:rPr>
-                      <w:rFonts w:ascii="Cambria Math" w:eastAsiaTheme="minorEastAsia" w:hAnsi="Cambria Math" w:cs="Calibri"/>
-                      <w:i/>
-                      <w:color w:val="000000"/>
-                    </w:rPr>
-                  </m:ctrlPr>
-                </m:sSubPr>
-                <m:e>
-                  <m:r>
-                    <w:rPr>
-                      <w:rFonts w:ascii="Cambria Math" w:eastAsiaTheme="minorEastAsia" w:hAnsi="Cambria Math" w:cs="Calibri"/>
-                      <w:color w:val="000000"/>
-                    </w:rPr>
-                    <m:t>α</m:t>
-                  </m:r>
-                </m:e>
-                <m:sub>
-                  <m:r>
-                    <w:rPr>
-                      <w:rFonts w:ascii="Cambria Math" w:eastAsiaTheme="minorEastAsia" w:hAnsi="Cambria Math" w:cs="Calibri"/>
-                      <w:color w:val="000000"/>
-                    </w:rPr>
-                    <m:t>M</m:t>
-                  </m:r>
-                </m:sub>
-              </m:sSub>
-            </m:oMath>
-            <w:r>
-              <w:rPr>
-                <w:rFonts w:ascii="Calibri" w:eastAsiaTheme="minorEastAsia" w:hAnsi="Calibri" w:cs="Calibri"/>
-                <w:color w:val="000000"/>
-              </w:rPr>
-              <w:t xml:space="preserve"> </w:t>
-            </w:r>
-            <w:r>
-              <w:rPr>
-                <w:rFonts w:ascii="Calibri" w:hAnsi="Calibri" w:cs="Calibri"/>
-                <w:color w:val="000000"/>
-              </w:rPr>
-              <w:t>to 0.50</w:t>
-            </w:r>
-          </w:p>
-        </w:tc>
-        <w:tc>
-          <w:tcPr>
-            <w:tcW w:w="2310" w:type="dxa"/>
-            <w:vAlign w:val="bottom"/>
-          </w:tcPr>
-          <w:p>
-            <w:pPr>
-              <w:jc w:val="right"/>
-              <w:rPr>
-                <w:rFonts w:ascii="Calibri" w:hAnsi="Calibri" w:cs="Calibri"/>
-                <w:color w:val="000000"/>
-              </w:rPr>
-            </w:pPr>
-            <w:r>
-              <w:rPr>
-                <w:rFonts w:ascii="Calibri" w:hAnsi="Calibri" w:cs="Calibri"/>
-                <w:color w:val="000000"/>
-              </w:rPr>
-              <w:t>62.42%</w:t>
-            </w:r>
-          </w:p>
-        </w:tc>
-        <w:tc>
-          <w:tcPr>
-            <w:tcW w:w="2311" w:type="dxa"/>
-            <w:vAlign w:val="bottom"/>
-          </w:tcPr>
-          <w:p>
-            <w:pPr>
-              <w:jc w:val="right"/>
-              <w:rPr>
-                <w:rFonts w:ascii="Calibri" w:hAnsi="Calibri" w:cs="Calibri"/>
-                <w:color w:val="000000"/>
-              </w:rPr>
-            </w:pPr>
-            <w:r>
-              <w:rPr>
-                <w:rFonts w:ascii="Calibri" w:hAnsi="Calibri" w:cs="Calibri"/>
-                <w:color w:val="000000"/>
-              </w:rPr>
-              <w:t>23.69%</w:t>
-            </w:r>
-          </w:p>
-        </w:tc>
-        <w:tc>
-          <w:tcPr>
-            <w:tcW w:w="2311" w:type="dxa"/>
-            <w:vAlign w:val="bottom"/>
-          </w:tcPr>
-          <w:p>
-            <w:pPr>
-              <w:jc w:val="right"/>
-              <w:rPr>
-                <w:rFonts w:ascii="Calibri" w:hAnsi="Calibri" w:cs="Calibri"/>
-                <w:color w:val="000000"/>
-              </w:rPr>
-            </w:pPr>
-            <w:r>
-              <w:rPr>
-                <w:rFonts w:ascii="Calibri" w:hAnsi="Calibri" w:cs="Calibri"/>
-                <w:color w:val="000000"/>
-              </w:rPr>
-              <w:t>1.753</w:t>
-            </w:r>
-          </w:p>
-        </w:tc>
-      </w:tr>
-      <w:tr>
-        <w:trPr>
-          <w:jc w:val="center"/>
-        </w:trPr>
-        <w:tc>
-          <w:tcPr>
-            <w:tcW w:w="2911" w:type="dxa"/>
-            <w:vAlign w:val="bottom"/>
-          </w:tcPr>
-          <w:p>
-            <w:pPr>
-              <w:rPr>
-                <w:rFonts w:ascii="Calibri" w:hAnsi="Calibri" w:cs="Calibri"/>
-                <w:color w:val="000000"/>
-              </w:rPr>
-            </w:pPr>
-            <w:r>
-              <w:rPr>
-                <w:rFonts w:ascii="Calibri" w:hAnsi="Calibri" w:cs="Calibri"/>
-                <w:color w:val="000000"/>
-              </w:rPr>
-              <w:t xml:space="preserve">Increase </w:t>
-            </w:r>
-            <m:oMath>
-              <m:sSub>
-                <m:sSubPr>
-                  <m:ctrlPr>
-                    <w:rPr>
-                      <w:rFonts w:ascii="Cambria Math" w:hAnsi="Cambria Math" w:cs="Calibri"/>
-                      <w:i/>
-                      <w:color w:val="000000"/>
-                    </w:rPr>
-                  </m:ctrlPr>
-                </m:sSubPr>
-                <m:e>
-                  <m:r>
-                    <w:rPr>
-                      <w:rFonts w:ascii="Cambria Math" w:hAnsi="Cambria Math" w:cs="Calibri"/>
-                      <w:color w:val="000000"/>
-                    </w:rPr>
-                    <m:t>α</m:t>
-                  </m:r>
-                </m:e>
-                <m:sub>
-                  <m:r>
-                    <w:rPr>
-                      <w:rFonts w:ascii="Cambria Math" w:hAnsi="Cambria Math" w:cs="Calibri"/>
-                      <w:color w:val="000000"/>
-                    </w:rPr>
-                    <m:t>F</m:t>
-                  </m:r>
-                </m:sub>
-              </m:sSub>
-            </m:oMath>
-            <w:r>
-              <w:rPr>
-                <w:rFonts w:ascii="Calibri" w:eastAsiaTheme="minorEastAsia" w:hAnsi="Calibri" w:cs="Calibri"/>
-                <w:color w:val="000000"/>
-              </w:rPr>
-              <w:t xml:space="preserve"> and </w:t>
-            </w:r>
-            <m:oMath>
-              <m:sSub>
-                <m:sSubPr>
-                  <m:ctrlPr>
-                    <w:rPr>
-                      <w:rFonts w:ascii="Cambria Math" w:eastAsiaTheme="minorEastAsia" w:hAnsi="Cambria Math" w:cs="Calibri"/>
-                      <w:i/>
-                      <w:color w:val="000000"/>
-                    </w:rPr>
-                  </m:ctrlPr>
-                </m:sSubPr>
-                <m:e>
-                  <m:r>
-                    <w:rPr>
-                      <w:rFonts w:ascii="Cambria Math" w:eastAsiaTheme="minorEastAsia" w:hAnsi="Cambria Math" w:cs="Calibri"/>
-                      <w:color w:val="000000"/>
-                    </w:rPr>
-                    <m:t>α</m:t>
-                  </m:r>
-                </m:e>
-                <m:sub>
-                  <m:r>
-                    <w:rPr>
-                      <w:rFonts w:ascii="Cambria Math" w:eastAsiaTheme="minorEastAsia" w:hAnsi="Cambria Math" w:cs="Calibri"/>
-                      <w:color w:val="000000"/>
-                    </w:rPr>
-                    <m:t>M</m:t>
-                  </m:r>
-                </m:sub>
-              </m:sSub>
-            </m:oMath>
-            <w:r>
-              <w:rPr>
-                <w:rFonts w:ascii="Calibri" w:eastAsiaTheme="minorEastAsia" w:hAnsi="Calibri" w:cs="Calibri"/>
-                <w:color w:val="000000"/>
-              </w:rPr>
-              <w:t xml:space="preserve"> </w:t>
-            </w:r>
-            <w:r>
-              <w:rPr>
-                <w:rFonts w:ascii="Calibri" w:hAnsi="Calibri" w:cs="Calibri"/>
-                <w:color w:val="000000"/>
-              </w:rPr>
-              <w:t>to 1.00</w:t>
-            </w:r>
-          </w:p>
-        </w:tc>
-        <w:tc>
-          <w:tcPr>
-            <w:tcW w:w="2310" w:type="dxa"/>
-            <w:vAlign w:val="bottom"/>
-          </w:tcPr>
-          <w:p>
-            <w:pPr>
-              <w:jc w:val="right"/>
-              <w:rPr>
-                <w:rFonts w:ascii="Calibri" w:hAnsi="Calibri" w:cs="Calibri"/>
-                <w:color w:val="000000"/>
-              </w:rPr>
-            </w:pPr>
-            <w:r>
-              <w:rPr>
-                <w:rFonts w:ascii="Calibri" w:hAnsi="Calibri" w:cs="Calibri"/>
-                <w:color w:val="000000"/>
-              </w:rPr>
-              <w:t>64.81%</w:t>
-            </w:r>
-          </w:p>
-        </w:tc>
-        <w:tc>
-          <w:tcPr>
-            <w:tcW w:w="2311" w:type="dxa"/>
-            <w:vAlign w:val="bottom"/>
-          </w:tcPr>
-          <w:p>
-            <w:pPr>
-              <w:jc w:val="right"/>
-              <w:rPr>
-                <w:rFonts w:ascii="Calibri" w:hAnsi="Calibri" w:cs="Calibri"/>
-                <w:color w:val="000000"/>
-              </w:rPr>
-            </w:pPr>
-            <w:r>
-              <w:rPr>
-                <w:rFonts w:ascii="Calibri" w:hAnsi="Calibri" w:cs="Calibri"/>
-                <w:color w:val="000000"/>
-              </w:rPr>
-              <w:t>25.66%</w:t>
-            </w:r>
-          </w:p>
-        </w:tc>
-        <w:tc>
-          <w:tcPr>
-            <w:tcW w:w="2311" w:type="dxa"/>
-            <w:vAlign w:val="bottom"/>
-          </w:tcPr>
-          <w:p>
-            <w:pPr>
-              <w:jc w:val="right"/>
-              <w:rPr>
-                <w:rFonts w:ascii="Calibri" w:hAnsi="Calibri" w:cs="Calibri"/>
-                <w:color w:val="000000"/>
-              </w:rPr>
-            </w:pPr>
-            <w:r>
-              <w:rPr>
-                <w:rFonts w:ascii="Calibri" w:hAnsi="Calibri" w:cs="Calibri"/>
-                <w:color w:val="000000"/>
-              </w:rPr>
-              <w:t>1.0503</w:t>
-            </w:r>
-          </w:p>
-        </w:tc>
-      </w:tr>
-      <w:tr>
-        <w:trPr>
-          <w:jc w:val="center"/>
-        </w:trPr>
-        <w:tc>
-          <w:tcPr>
-            <w:tcW w:w="2911" w:type="dxa"/>
-            <w:vAlign w:val="bottom"/>
-          </w:tcPr>
-          <w:p>
-            <w:pPr>
-              <w:rPr>
-                <w:rFonts w:ascii="Calibri" w:hAnsi="Calibri" w:cs="Calibri"/>
-                <w:color w:val="000000"/>
-              </w:rPr>
-            </w:pPr>
-            <w:r>
-              <w:rPr>
-                <w:rFonts w:ascii="Calibri" w:hAnsi="Calibri" w:cs="Calibri"/>
-                <w:color w:val="000000"/>
-              </w:rPr>
-              <w:t xml:space="preserve">Increase </w:t>
-            </w:r>
-            <m:oMath>
-              <m:sSub>
-                <m:sSubPr>
-                  <m:ctrlPr>
-                    <w:rPr>
-                      <w:rFonts w:ascii="Cambria Math" w:hAnsi="Cambria Math" w:cs="Calibri"/>
-                      <w:i/>
-                      <w:color w:val="000000"/>
-                    </w:rPr>
-                  </m:ctrlPr>
-                </m:sSubPr>
-                <m:e>
-                  <m:r>
-                    <w:rPr>
-                      <w:rFonts w:ascii="Cambria Math" w:hAnsi="Cambria Math" w:cs="Calibri"/>
-                      <w:color w:val="000000"/>
-                    </w:rPr>
-                    <m:t>α</m:t>
-                  </m:r>
-                </m:e>
-                <m:sub>
-                  <m:r>
-                    <w:rPr>
-                      <w:rFonts w:ascii="Cambria Math" w:hAnsi="Cambria Math" w:cs="Calibri"/>
-                      <w:color w:val="000000"/>
-                    </w:rPr>
-                    <m:t>B</m:t>
-                  </m:r>
-                </m:sub>
-              </m:sSub>
-            </m:oMath>
-            <w:r>
-              <w:rPr>
-                <w:rFonts w:ascii="Calibri" w:hAnsi="Calibri" w:cs="Calibri"/>
-                <w:color w:val="000000"/>
-              </w:rPr>
-              <w:t xml:space="preserve"> to 0.50</w:t>
-            </w:r>
-          </w:p>
-        </w:tc>
-        <w:tc>
-          <w:tcPr>
-            <w:tcW w:w="2310" w:type="dxa"/>
-            <w:vAlign w:val="bottom"/>
-          </w:tcPr>
-          <w:p>
-            <w:pPr>
-              <w:jc w:val="right"/>
-              <w:rPr>
-                <w:rFonts w:ascii="Calibri" w:hAnsi="Calibri" w:cs="Calibri"/>
-                <w:color w:val="000000"/>
-              </w:rPr>
-            </w:pPr>
-            <w:r>
-              <w:rPr>
-                <w:rFonts w:ascii="Calibri" w:hAnsi="Calibri" w:cs="Calibri"/>
-                <w:color w:val="000000"/>
-              </w:rPr>
-              <w:t>43.58%</w:t>
-            </w:r>
-          </w:p>
-        </w:tc>
-        <w:tc>
-          <w:tcPr>
-            <w:tcW w:w="2311" w:type="dxa"/>
-            <w:vAlign w:val="bottom"/>
-          </w:tcPr>
-          <w:p>
-            <w:pPr>
-              <w:jc w:val="right"/>
-              <w:rPr>
-                <w:rFonts w:ascii="Calibri" w:hAnsi="Calibri" w:cs="Calibri"/>
-                <w:color w:val="000000"/>
-              </w:rPr>
-            </w:pPr>
-            <w:r>
-              <w:rPr>
-                <w:rFonts w:ascii="Calibri" w:hAnsi="Calibri" w:cs="Calibri"/>
-                <w:color w:val="000000"/>
-              </w:rPr>
-              <w:t>16.25%</w:t>
-            </w:r>
-          </w:p>
-        </w:tc>
-        <w:tc>
-          <w:tcPr>
-            <w:tcW w:w="2311" w:type="dxa"/>
-            <w:vAlign w:val="bottom"/>
-          </w:tcPr>
-          <w:p>
-            <w:pPr>
-              <w:jc w:val="right"/>
-              <w:rPr>
-                <w:rFonts w:ascii="Calibri" w:hAnsi="Calibri" w:cs="Calibri"/>
-                <w:color w:val="000000"/>
-              </w:rPr>
-            </w:pPr>
-            <w:r>
-              <w:rPr>
-                <w:rFonts w:ascii="Calibri" w:hAnsi="Calibri" w:cs="Calibri"/>
-                <w:color w:val="000000"/>
-              </w:rPr>
-              <w:t>3.4041</w:t>
-            </w:r>
-          </w:p>
-        </w:tc>
-      </w:tr>
-      <w:tr>
-        <w:trPr>
-          <w:jc w:val="center"/>
-        </w:trPr>
-        <w:tc>
-          <w:tcPr>
-            <w:tcW w:w="2911" w:type="dxa"/>
-            <w:vAlign w:val="bottom"/>
-          </w:tcPr>
-          <w:p>
-            <w:pPr>
-              <w:rPr>
-                <w:rFonts w:ascii="Calibri" w:hAnsi="Calibri" w:cs="Calibri"/>
-                <w:color w:val="000000"/>
-              </w:rPr>
-            </w:pPr>
-            <w:r>
-              <w:rPr>
-                <w:rFonts w:ascii="Calibri" w:hAnsi="Calibri" w:cs="Calibri"/>
-                <w:color w:val="000000"/>
-              </w:rPr>
-              <w:t xml:space="preserve">Increase </w:t>
-            </w:r>
-            <m:oMath>
-              <m:sSub>
-                <m:sSubPr>
-                  <m:ctrlPr>
-                    <w:rPr>
-                      <w:rFonts w:ascii="Cambria Math" w:hAnsi="Cambria Math" w:cs="Calibri"/>
-                      <w:i/>
-                      <w:color w:val="000000"/>
-                    </w:rPr>
-                  </m:ctrlPr>
-                </m:sSubPr>
-                <m:e>
-                  <m:r>
-                    <w:rPr>
-                      <w:rFonts w:ascii="Cambria Math" w:hAnsi="Cambria Math" w:cs="Calibri"/>
-                      <w:color w:val="000000"/>
-                    </w:rPr>
-                    <m:t>α</m:t>
-                  </m:r>
-                </m:e>
-                <m:sub>
-                  <m:r>
-                    <w:rPr>
-                      <w:rFonts w:ascii="Cambria Math" w:hAnsi="Cambria Math" w:cs="Calibri"/>
-                      <w:color w:val="000000"/>
-                    </w:rPr>
-                    <m:t>B</m:t>
-                  </m:r>
-                </m:sub>
-              </m:sSub>
-            </m:oMath>
-            <w:r>
-              <w:rPr>
-                <w:rFonts w:ascii="Calibri" w:hAnsi="Calibri" w:cs="Calibri"/>
-                <w:color w:val="000000"/>
-              </w:rPr>
-              <w:t xml:space="preserve"> to 1</w:t>
-            </w:r>
-          </w:p>
-        </w:tc>
-        <w:tc>
-          <w:tcPr>
-            <w:tcW w:w="2310" w:type="dxa"/>
-            <w:vAlign w:val="bottom"/>
-          </w:tcPr>
-          <w:p>
-            <w:pPr>
-              <w:jc w:val="right"/>
-              <w:rPr>
-                <w:rFonts w:ascii="Calibri" w:hAnsi="Calibri" w:cs="Calibri"/>
-                <w:color w:val="000000"/>
-              </w:rPr>
-            </w:pPr>
-            <w:r>
-              <w:rPr>
-                <w:rFonts w:ascii="Calibri" w:hAnsi="Calibri" w:cs="Calibri"/>
-                <w:color w:val="000000"/>
-              </w:rPr>
-              <w:t>44.43%</w:t>
-            </w:r>
-          </w:p>
-        </w:tc>
-        <w:tc>
-          <w:tcPr>
-            <w:tcW w:w="2311" w:type="dxa"/>
-            <w:vAlign w:val="bottom"/>
-          </w:tcPr>
-          <w:p>
-            <w:pPr>
-              <w:jc w:val="right"/>
-              <w:rPr>
-                <w:rFonts w:ascii="Calibri" w:hAnsi="Calibri" w:cs="Calibri"/>
-                <w:color w:val="000000"/>
-              </w:rPr>
-            </w:pPr>
-            <w:r>
-              <w:rPr>
-                <w:rFonts w:ascii="Calibri" w:hAnsi="Calibri" w:cs="Calibri"/>
-                <w:color w:val="000000"/>
-              </w:rPr>
-              <w:t>16.69%</w:t>
-            </w:r>
-          </w:p>
-        </w:tc>
-        <w:tc>
-          <w:tcPr>
-            <w:tcW w:w="2311" w:type="dxa"/>
-            <w:vAlign w:val="bottom"/>
-          </w:tcPr>
-          <w:p>
-            <w:pPr>
-              <w:jc w:val="right"/>
-              <w:rPr>
-                <w:rFonts w:ascii="Calibri" w:hAnsi="Calibri" w:cs="Calibri"/>
-                <w:color w:val="000000"/>
-              </w:rPr>
-            </w:pPr>
-            <w:r>
-              <w:rPr>
-                <w:rFonts w:ascii="Calibri" w:hAnsi="Calibri" w:cs="Calibri"/>
-                <w:color w:val="000000"/>
-              </w:rPr>
-              <w:t>3.3608</w:t>
-            </w:r>
-          </w:p>
-        </w:tc>
-      </w:tr>
-      <w:tr>
-        <w:trPr>
-          <w:jc w:val="center"/>
-        </w:trPr>
-        <w:tc>
-          <w:tcPr>
-            <w:tcW w:w="2911" w:type="dxa"/>
-            <w:vAlign w:val="bottom"/>
-          </w:tcPr>
-          <w:p>
-            <w:pPr>
-              <w:rPr>
-                <w:rFonts w:ascii="Calibri" w:hAnsi="Calibri" w:cs="Calibri"/>
-                <w:color w:val="000000"/>
-              </w:rPr>
-            </w:pPr>
-            <w:r>
-              <w:rPr>
-                <w:rFonts w:ascii="Calibri" w:hAnsi="Calibri" w:cs="Calibri"/>
-                <w:color w:val="000000"/>
-              </w:rPr>
-              <w:t>Distribute the same number of treatments as in the default scenario</w:t>
-            </w:r>
-            <w:r>
-              <w:rPr>
-                <w:rFonts w:ascii="Calibri" w:hAnsi="Calibri" w:cs="Calibri"/>
-                <w:color w:val="000000"/>
-              </w:rPr>
-              <w:t xml:space="preserve"> </w:t>
-            </w:r>
-            <w:r>
-              <w:rPr>
-                <w:rFonts w:ascii="Calibri" w:hAnsi="Calibri" w:cs="Calibri"/>
-                <w:color w:val="000000"/>
-              </w:rPr>
-              <w:t>across the whole population</w:t>
-            </w:r>
-          </w:p>
-        </w:tc>
-        <w:tc>
-          <w:tcPr>
-            <w:tcW w:w="2310" w:type="dxa"/>
-            <w:vAlign w:val="bottom"/>
-          </w:tcPr>
-          <w:p>
-            <w:pPr>
-              <w:jc w:val="right"/>
-              <w:rPr>
-                <w:rFonts w:ascii="Calibri" w:hAnsi="Calibri" w:cs="Calibri"/>
-                <w:color w:val="000000"/>
-              </w:rPr>
-            </w:pPr>
-            <w:r>
-              <w:rPr>
-                <w:rFonts w:ascii="Calibri" w:hAnsi="Calibri" w:cs="Calibri"/>
-                <w:color w:val="000000"/>
-              </w:rPr>
-              <w:t>1.72%</w:t>
-            </w:r>
-          </w:p>
-        </w:tc>
-        <w:tc>
-          <w:tcPr>
-            <w:tcW w:w="2311" w:type="dxa"/>
-            <w:vAlign w:val="bottom"/>
-          </w:tcPr>
-          <w:p>
-            <w:pPr>
-              <w:jc w:val="right"/>
-              <w:rPr>
-                <w:rFonts w:ascii="Calibri" w:hAnsi="Calibri" w:cs="Calibri"/>
-                <w:color w:val="000000"/>
-              </w:rPr>
-            </w:pPr>
-            <w:r>
-              <w:rPr>
-                <w:rFonts w:ascii="Calibri" w:hAnsi="Calibri" w:cs="Calibri"/>
-                <w:color w:val="000000"/>
-              </w:rPr>
-              <w:t>0.85%</w:t>
-            </w:r>
-          </w:p>
-        </w:tc>
-        <w:tc>
-          <w:tcPr>
-            <w:tcW w:w="2311" w:type="dxa"/>
-            <w:vAlign w:val="bottom"/>
-          </w:tcPr>
-          <w:p>
-            <w:pPr>
-              <w:jc w:val="right"/>
-              <w:rPr>
-                <w:rFonts w:ascii="Calibri" w:hAnsi="Calibri" w:cs="Calibri"/>
-                <w:color w:val="000000"/>
-              </w:rPr>
-            </w:pPr>
-            <w:r>
-              <w:rPr>
-                <w:rFonts w:ascii="Calibri" w:hAnsi="Calibri" w:cs="Calibri"/>
-                <w:color w:val="000000"/>
-              </w:rPr>
-              <w:t>2.8531</w:t>
-            </w:r>
-          </w:p>
-        </w:tc>
-      </w:tr>
-      <w:tr>
-        <w:trPr>
-          <w:jc w:val="center"/>
-        </w:trPr>
-        <w:tc>
-          <w:tcPr>
-            <w:tcW w:w="2911" w:type="dxa"/>
-            <w:vAlign w:val="bottom"/>
-          </w:tcPr>
-          <w:p>
-            <w:pPr>
-              <w:rPr>
-                <w:rFonts w:ascii="Calibri" w:hAnsi="Calibri" w:cs="Calibri"/>
-                <w:color w:val="000000"/>
-              </w:rPr>
-            </w:pPr>
-            <w:r>
-              <w:rPr>
-                <w:rFonts w:ascii="Calibri" w:hAnsi="Calibri" w:cs="Calibri"/>
-                <w:color w:val="000000"/>
-              </w:rPr>
-              <w:t>Distribute the same number of treatments as in the default scenario</w:t>
-            </w:r>
-            <w:r>
-              <w:rPr>
-                <w:rFonts w:ascii="Calibri" w:hAnsi="Calibri" w:cs="Calibri"/>
-                <w:color w:val="000000"/>
-              </w:rPr>
-              <w:t xml:space="preserve"> </w:t>
-            </w:r>
-            <w:r>
-              <w:rPr>
-                <w:rFonts w:ascii="Calibri" w:hAnsi="Calibri" w:cs="Calibri"/>
-                <w:color w:val="000000"/>
-              </w:rPr>
-              <w:t>across FSW and MSMW</w:t>
-            </w:r>
-          </w:p>
-        </w:tc>
-        <w:tc>
-          <w:tcPr>
-            <w:tcW w:w="2310" w:type="dxa"/>
-            <w:vAlign w:val="bottom"/>
-          </w:tcPr>
-          <w:p>
-            <w:pPr>
-              <w:jc w:val="right"/>
-              <w:rPr>
-                <w:rFonts w:ascii="Calibri" w:hAnsi="Calibri" w:cs="Calibri"/>
-                <w:color w:val="000000"/>
-              </w:rPr>
-            </w:pPr>
-            <w:r>
-              <w:rPr>
-                <w:rFonts w:ascii="Calibri" w:hAnsi="Calibri" w:cs="Calibri"/>
-                <w:color w:val="000000"/>
-              </w:rPr>
-              <w:t>14.50%</w:t>
-            </w:r>
-          </w:p>
-        </w:tc>
-        <w:tc>
-          <w:tcPr>
-            <w:tcW w:w="2311" w:type="dxa"/>
-            <w:vAlign w:val="bottom"/>
-          </w:tcPr>
-          <w:p>
-            <w:pPr>
-              <w:jc w:val="right"/>
-              <w:rPr>
-                <w:rFonts w:ascii="Calibri" w:hAnsi="Calibri" w:cs="Calibri"/>
-                <w:color w:val="000000"/>
-              </w:rPr>
-            </w:pPr>
-            <w:r>
-              <w:rPr>
-                <w:rFonts w:ascii="Calibri" w:hAnsi="Calibri" w:cs="Calibri"/>
-                <w:color w:val="000000"/>
-              </w:rPr>
-              <w:t>6.48%</w:t>
-            </w:r>
-          </w:p>
-        </w:tc>
-        <w:tc>
-          <w:tcPr>
-            <w:tcW w:w="2311" w:type="dxa"/>
-            <w:vAlign w:val="bottom"/>
-          </w:tcPr>
-          <w:p>
-            <w:pPr>
-              <w:jc w:val="right"/>
-              <w:rPr>
-                <w:rFonts w:ascii="Calibri" w:hAnsi="Calibri" w:cs="Calibri"/>
-                <w:color w:val="000000"/>
-              </w:rPr>
-            </w:pPr>
-            <w:r>
-              <w:rPr>
-                <w:rFonts w:ascii="Calibri" w:hAnsi="Calibri" w:cs="Calibri"/>
-                <w:color w:val="000000"/>
-              </w:rPr>
-              <w:t>3.5502</w:t>
-            </w:r>
-          </w:p>
-        </w:tc>
-      </w:tr>
-    </w:tbl>
-    <w:p/>
+    <w:p>
+      <w:r>
+        <w:rPr>
+          <w:noProof/>
+          <w:lang w:eastAsia="en-AU"/>
+        </w:rPr>
+        <w:drawing>
+          <wp:inline distT="0" distB="0" distL="0" distR="0">
+            <wp:extent cx="5731510" cy="4298315"/>
+            <wp:effectExtent l="19050" t="0" r="2540" b="0"/>
+            <wp:docPr id="6" name="Picture 5" descr="temp.png"/>
+            <wp:cNvGraphicFramePr>
+              <a:graphicFrameLocks xmlns:a="http://schemas.openxmlformats.org/drawingml/2006/main" noChangeAspect="1"/>
+            </wp:cNvGraphicFramePr>
+            <a:graphic xmlns:a="http://schemas.openxmlformats.org/drawingml/2006/main">
+              <a:graphicData uri="http://schemas.openxmlformats.org/drawingml/2006/picture">
+                <pic:pic xmlns:pic="http://schemas.openxmlformats.org/drawingml/2006/picture">
+                  <pic:nvPicPr>
+                    <pic:cNvPr id="0" name="temp.png"/>
+                    <pic:cNvPicPr/>
+                  </pic:nvPicPr>
+                  <pic:blipFill>
+                    <a:blip r:embed="rId9" cstate="print"/>
+                    <a:stretch>
+                      <a:fillRect/>
+                    </a:stretch>
+                  </pic:blipFill>
+                  <pic:spPr>
+                    <a:xfrm>
+                      <a:off x="0" y="0"/>
+                      <a:ext cx="5731510" cy="4298315"/>
+                    </a:xfrm>
+                    <a:prstGeom prst="rect">
+                      <a:avLst/>
+                    </a:prstGeom>
+                  </pic:spPr>
+                </pic:pic>
+              </a:graphicData>
+            </a:graphic>
+          </wp:inline>
+        </w:drawing>
+      </w:r>
+    </w:p>
     <w:tbl>
       <w:tblPr>
         <w:tblStyle w:val="TableGrid"/>
@@ -12815,6 +11725,7 @@
                 <w:rFonts w:ascii="Calibri" w:hAnsi="Calibri" w:cs="Calibri"/>
                 <w:color w:val="000000"/>
               </w:rPr>
+              <w:lastRenderedPageBreak/>
               <w:t xml:space="preserve">Decrease </w:t>
             </w:r>
             <m:oMath>
@@ -13234,7 +12145,6 @@
                 <w:rFonts w:ascii="Calibri" w:hAnsi="Calibri" w:cs="Calibri"/>
                 <w:color w:val="000000"/>
               </w:rPr>
-              <w:lastRenderedPageBreak/>
               <w:t xml:space="preserve">Decrease </w:t>
             </w:r>
             <m:oMath>
@@ -14001,692 +12911,6 @@
                 <w:rFonts w:ascii="Calibri" w:hAnsi="Calibri" w:cs="Calibri"/>
                 <w:color w:val="000000"/>
               </w:rPr>
-              <w:t xml:space="preserve">Increase </w:t>
-            </w:r>
-            <m:oMath>
-              <m:sSub>
-                <m:sSubPr>
-                  <m:ctrlPr>
-                    <w:rPr>
-                      <w:rFonts w:ascii="Cambria Math" w:hAnsi="Cambria Math" w:cs="Calibri"/>
-                      <w:i/>
-                      <w:color w:val="000000"/>
-                    </w:rPr>
-                  </m:ctrlPr>
-                </m:sSubPr>
-                <m:e>
-                  <m:r>
-                    <w:rPr>
-                      <w:rFonts w:ascii="Cambria Math" w:hAnsi="Cambria Math" w:cs="Calibri"/>
-                      <w:color w:val="000000"/>
-                    </w:rPr>
-                    <m:t>c</m:t>
-                  </m:r>
-                </m:e>
-                <m:sub>
-                  <m:r>
-                    <w:rPr>
-                      <w:rFonts w:ascii="Cambria Math" w:hAnsi="Cambria Math" w:cs="Calibri"/>
-                      <w:color w:val="000000"/>
-                    </w:rPr>
-                    <m:t>1</m:t>
-                  </m:r>
-                </m:sub>
-              </m:sSub>
-            </m:oMath>
-            <w:r>
-              <w:rPr>
-                <w:rFonts w:ascii="Calibri" w:hAnsi="Calibri" w:cs="Calibri"/>
-                <w:color w:val="000000"/>
-              </w:rPr>
-              <w:t xml:space="preserve"> to 0.70</w:t>
-            </w:r>
-          </w:p>
-        </w:tc>
-        <w:tc>
-          <w:tcPr>
-            <w:tcW w:w="1245" w:type="pct"/>
-            <w:vAlign w:val="bottom"/>
-          </w:tcPr>
-          <w:p>
-            <w:pPr>
-              <w:jc w:val="right"/>
-              <w:rPr>
-                <w:rFonts w:ascii="Calibri" w:hAnsi="Calibri" w:cs="Calibri"/>
-                <w:color w:val="000000"/>
-              </w:rPr>
-            </w:pPr>
-            <w:r>
-              <w:rPr>
-                <w:rFonts w:ascii="Calibri" w:hAnsi="Calibri" w:cs="Calibri"/>
-                <w:color w:val="000000"/>
-              </w:rPr>
-              <w:t>38.83%</w:t>
-            </w:r>
-          </w:p>
-        </w:tc>
-        <w:tc>
-          <w:tcPr>
-            <w:tcW w:w="1245" w:type="pct"/>
-            <w:vAlign w:val="bottom"/>
-          </w:tcPr>
-          <w:p>
-            <w:pPr>
-              <w:jc w:val="right"/>
-              <w:rPr>
-                <w:rFonts w:ascii="Calibri" w:hAnsi="Calibri" w:cs="Calibri"/>
-                <w:color w:val="000000"/>
-              </w:rPr>
-            </w:pPr>
-            <w:r>
-              <w:rPr>
-                <w:rFonts w:ascii="Calibri" w:hAnsi="Calibri" w:cs="Calibri"/>
-                <w:color w:val="000000"/>
-              </w:rPr>
-              <w:t>14.39%</w:t>
-            </w:r>
-          </w:p>
-        </w:tc>
-        <w:tc>
-          <w:tcPr>
-            <w:tcW w:w="1243" w:type="pct"/>
-            <w:vAlign w:val="bottom"/>
-          </w:tcPr>
-          <w:p>
-            <w:pPr>
-              <w:jc w:val="right"/>
-              <w:rPr>
-                <w:rFonts w:ascii="Calibri" w:hAnsi="Calibri" w:cs="Calibri"/>
-                <w:color w:val="000000"/>
-              </w:rPr>
-            </w:pPr>
-            <w:r>
-              <w:rPr>
-                <w:rFonts w:ascii="Calibri" w:hAnsi="Calibri" w:cs="Calibri"/>
-                <w:color w:val="000000"/>
-              </w:rPr>
-              <w:t>3.589</w:t>
-            </w:r>
-          </w:p>
-        </w:tc>
-      </w:tr>
-      <w:tr>
-        <w:tc>
-          <w:tcPr>
-            <w:tcW w:w="1267" w:type="pct"/>
-            <w:vAlign w:val="bottom"/>
-          </w:tcPr>
-          <w:p>
-            <w:pPr>
-              <w:rPr>
-                <w:rFonts w:ascii="Calibri" w:hAnsi="Calibri" w:cs="Calibri"/>
-                <w:color w:val="000000"/>
-              </w:rPr>
-            </w:pPr>
-            <w:r>
-              <w:rPr>
-                <w:rFonts w:ascii="Calibri" w:hAnsi="Calibri" w:cs="Calibri"/>
-                <w:color w:val="000000"/>
-              </w:rPr>
-              <w:t xml:space="preserve">Decrease </w:t>
-            </w:r>
-            <m:oMath>
-              <m:sSub>
-                <m:sSubPr>
-                  <m:ctrlPr>
-                    <w:rPr>
-                      <w:rFonts w:ascii="Cambria Math" w:hAnsi="Cambria Math" w:cs="Calibri"/>
-                      <w:i/>
-                      <w:color w:val="000000"/>
-                    </w:rPr>
-                  </m:ctrlPr>
-                </m:sSubPr>
-                <m:e>
-                  <m:r>
-                    <w:rPr>
-                      <w:rFonts w:ascii="Cambria Math" w:hAnsi="Cambria Math" w:cs="Calibri"/>
-                      <w:color w:val="000000"/>
-                    </w:rPr>
-                    <m:t>c</m:t>
-                  </m:r>
-                </m:e>
-                <m:sub>
-                  <m:r>
-                    <w:rPr>
-                      <w:rFonts w:ascii="Cambria Math" w:hAnsi="Cambria Math" w:cs="Calibri"/>
-                      <w:color w:val="000000"/>
-                    </w:rPr>
-                    <m:t>1</m:t>
-                  </m:r>
-                </m:sub>
-              </m:sSub>
-            </m:oMath>
-            <w:r>
-              <w:rPr>
-                <w:rFonts w:ascii="Calibri" w:hAnsi="Calibri" w:cs="Calibri"/>
-                <w:color w:val="000000"/>
-              </w:rPr>
-              <w:t xml:space="preserve"> to 0.56</w:t>
-            </w:r>
-          </w:p>
-        </w:tc>
-        <w:tc>
-          <w:tcPr>
-            <w:tcW w:w="1245" w:type="pct"/>
-            <w:vAlign w:val="bottom"/>
-          </w:tcPr>
-          <w:p>
-            <w:pPr>
-              <w:jc w:val="right"/>
-              <w:rPr>
-                <w:rFonts w:ascii="Calibri" w:hAnsi="Calibri" w:cs="Calibri"/>
-                <w:color w:val="000000"/>
-              </w:rPr>
-            </w:pPr>
-            <w:r>
-              <w:rPr>
-                <w:rFonts w:ascii="Calibri" w:hAnsi="Calibri" w:cs="Calibri"/>
-                <w:color w:val="000000"/>
-              </w:rPr>
-              <w:t>44.16%</w:t>
-            </w:r>
-          </w:p>
-        </w:tc>
-        <w:tc>
-          <w:tcPr>
-            <w:tcW w:w="1245" w:type="pct"/>
-            <w:vAlign w:val="bottom"/>
-          </w:tcPr>
-          <w:p>
-            <w:pPr>
-              <w:jc w:val="right"/>
-              <w:rPr>
-                <w:rFonts w:ascii="Calibri" w:hAnsi="Calibri" w:cs="Calibri"/>
-                <w:color w:val="000000"/>
-              </w:rPr>
-            </w:pPr>
-            <w:r>
-              <w:rPr>
-                <w:rFonts w:ascii="Calibri" w:hAnsi="Calibri" w:cs="Calibri"/>
-                <w:color w:val="000000"/>
-              </w:rPr>
-              <w:t>16.20%</w:t>
-            </w:r>
-          </w:p>
-        </w:tc>
-        <w:tc>
-          <w:tcPr>
-            <w:tcW w:w="1243" w:type="pct"/>
-            <w:vAlign w:val="bottom"/>
-          </w:tcPr>
-          <w:p>
-            <w:pPr>
-              <w:jc w:val="right"/>
-              <w:rPr>
-                <w:rFonts w:ascii="Calibri" w:hAnsi="Calibri" w:cs="Calibri"/>
-                <w:color w:val="000000"/>
-              </w:rPr>
-            </w:pPr>
-            <w:r>
-              <w:rPr>
-                <w:rFonts w:ascii="Calibri" w:hAnsi="Calibri" w:cs="Calibri"/>
-                <w:color w:val="000000"/>
-              </w:rPr>
-              <w:t>3.39</w:t>
-            </w:r>
-          </w:p>
-        </w:tc>
-      </w:tr>
-      <w:tr>
-        <w:tc>
-          <w:tcPr>
-            <w:tcW w:w="1267" w:type="pct"/>
-            <w:vAlign w:val="bottom"/>
-          </w:tcPr>
-          <w:p>
-            <w:pPr>
-              <w:rPr>
-                <w:rFonts w:ascii="Calibri" w:eastAsiaTheme="minorEastAsia" w:hAnsi="Calibri" w:cs="Calibri"/>
-                <w:color w:val="000000"/>
-              </w:rPr>
-            </w:pPr>
-            <w:r>
-              <w:rPr>
-                <w:rFonts w:ascii="Calibri" w:hAnsi="Calibri" w:cs="Calibri"/>
-                <w:color w:val="000000"/>
-              </w:rPr>
-              <w:t xml:space="preserve">Increase </w:t>
-            </w:r>
-            <m:oMath>
-              <m:sSub>
-                <m:sSubPr>
-                  <m:ctrlPr>
-                    <w:rPr>
-                      <w:rFonts w:ascii="Cambria Math" w:hAnsi="Cambria Math" w:cs="Calibri"/>
-                      <w:i/>
-                      <w:color w:val="000000"/>
-                    </w:rPr>
-                  </m:ctrlPr>
-                </m:sSubPr>
-                <m:e>
-                  <m:r>
-                    <w:rPr>
-                      <w:rFonts w:ascii="Cambria Math" w:hAnsi="Cambria Math" w:cs="Calibri"/>
-                      <w:color w:val="000000"/>
-                    </w:rPr>
-                    <m:t>c</m:t>
-                  </m:r>
-                </m:e>
-                <m:sub>
-                  <m:r>
-                    <w:rPr>
-                      <w:rFonts w:ascii="Cambria Math" w:hAnsi="Cambria Math" w:cs="Calibri"/>
-                      <w:color w:val="000000"/>
-                    </w:rPr>
-                    <m:t>2</m:t>
-                  </m:r>
-                </m:sub>
-              </m:sSub>
-            </m:oMath>
-            <w:r>
-              <w:rPr>
-                <w:rFonts w:ascii="Calibri" w:hAnsi="Calibri" w:cs="Calibri"/>
-                <w:color w:val="000000"/>
-              </w:rPr>
-              <w:t xml:space="preserve"> to 0.99</w:t>
-            </w:r>
-          </w:p>
-        </w:tc>
-        <w:tc>
-          <w:tcPr>
-            <w:tcW w:w="1245" w:type="pct"/>
-            <w:vAlign w:val="bottom"/>
-          </w:tcPr>
-          <w:p>
-            <w:pPr>
-              <w:jc w:val="right"/>
-              <w:rPr>
-                <w:rFonts w:ascii="Calibri" w:hAnsi="Calibri" w:cs="Calibri"/>
-                <w:color w:val="000000"/>
-              </w:rPr>
-            </w:pPr>
-            <w:r>
-              <w:rPr>
-                <w:rFonts w:ascii="Calibri" w:hAnsi="Calibri" w:cs="Calibri"/>
-                <w:color w:val="000000"/>
-              </w:rPr>
-              <w:t>42.30%</w:t>
-            </w:r>
-          </w:p>
-        </w:tc>
-        <w:tc>
-          <w:tcPr>
-            <w:tcW w:w="1245" w:type="pct"/>
-            <w:vAlign w:val="bottom"/>
-          </w:tcPr>
-          <w:p>
-            <w:pPr>
-              <w:jc w:val="right"/>
-              <w:rPr>
-                <w:rFonts w:ascii="Calibri" w:hAnsi="Calibri" w:cs="Calibri"/>
-                <w:color w:val="000000"/>
-              </w:rPr>
-            </w:pPr>
-            <w:r>
-              <w:rPr>
-                <w:rFonts w:ascii="Calibri" w:hAnsi="Calibri" w:cs="Calibri"/>
-                <w:color w:val="000000"/>
-              </w:rPr>
-              <w:t>15.56%</w:t>
-            </w:r>
-          </w:p>
-        </w:tc>
-        <w:tc>
-          <w:tcPr>
-            <w:tcW w:w="1243" w:type="pct"/>
-            <w:vAlign w:val="bottom"/>
-          </w:tcPr>
-          <w:p>
-            <w:pPr>
-              <w:jc w:val="right"/>
-              <w:rPr>
-                <w:rFonts w:ascii="Calibri" w:hAnsi="Calibri" w:cs="Calibri"/>
-                <w:color w:val="000000"/>
-              </w:rPr>
-            </w:pPr>
-            <w:r>
-              <w:rPr>
-                <w:rFonts w:ascii="Calibri" w:hAnsi="Calibri" w:cs="Calibri"/>
-                <w:color w:val="000000"/>
-              </w:rPr>
-              <w:t>3.4649</w:t>
-            </w:r>
-          </w:p>
-        </w:tc>
-      </w:tr>
-      <w:tr>
-        <w:tc>
-          <w:tcPr>
-            <w:tcW w:w="1267" w:type="pct"/>
-            <w:vAlign w:val="bottom"/>
-          </w:tcPr>
-          <w:p>
-            <w:pPr>
-              <w:rPr>
-                <w:rFonts w:ascii="Calibri" w:hAnsi="Calibri" w:cs="Calibri"/>
-                <w:color w:val="000000"/>
-              </w:rPr>
-            </w:pPr>
-            <w:r>
-              <w:rPr>
-                <w:rFonts w:ascii="Calibri" w:hAnsi="Calibri" w:cs="Calibri"/>
-                <w:color w:val="000000"/>
-              </w:rPr>
-              <w:t xml:space="preserve">Decrease </w:t>
-            </w:r>
-            <m:oMath>
-              <m:sSub>
-                <m:sSubPr>
-                  <m:ctrlPr>
-                    <w:rPr>
-                      <w:rFonts w:ascii="Cambria Math" w:hAnsi="Cambria Math" w:cs="Calibri"/>
-                      <w:i/>
-                      <w:color w:val="000000"/>
-                    </w:rPr>
-                  </m:ctrlPr>
-                </m:sSubPr>
-                <m:e>
-                  <m:r>
-                    <w:rPr>
-                      <w:rFonts w:ascii="Cambria Math" w:hAnsi="Cambria Math" w:cs="Calibri"/>
-                      <w:color w:val="000000"/>
-                    </w:rPr>
-                    <m:t>c</m:t>
-                  </m:r>
-                </m:e>
-                <m:sub>
-                  <m:r>
-                    <w:rPr>
-                      <w:rFonts w:ascii="Cambria Math" w:hAnsi="Cambria Math" w:cs="Calibri"/>
-                      <w:color w:val="000000"/>
-                    </w:rPr>
-                    <m:t>2</m:t>
-                  </m:r>
-                </m:sub>
-              </m:sSub>
-            </m:oMath>
-            <w:r>
-              <w:rPr>
-                <w:rFonts w:ascii="Calibri" w:hAnsi="Calibri" w:cs="Calibri"/>
-                <w:color w:val="000000"/>
-              </w:rPr>
-              <w:t xml:space="preserve"> to 0.92</w:t>
-            </w:r>
-          </w:p>
-        </w:tc>
-        <w:tc>
-          <w:tcPr>
-            <w:tcW w:w="1245" w:type="pct"/>
-            <w:vAlign w:val="bottom"/>
-          </w:tcPr>
-          <w:p>
-            <w:pPr>
-              <w:jc w:val="right"/>
-              <w:rPr>
-                <w:rFonts w:ascii="Calibri" w:hAnsi="Calibri" w:cs="Calibri"/>
-                <w:color w:val="000000"/>
-              </w:rPr>
-            </w:pPr>
-            <w:r>
-              <w:rPr>
-                <w:rFonts w:ascii="Calibri" w:hAnsi="Calibri" w:cs="Calibri"/>
-                <w:color w:val="000000"/>
-              </w:rPr>
-              <w:t>42.11%</w:t>
-            </w:r>
-          </w:p>
-        </w:tc>
-        <w:tc>
-          <w:tcPr>
-            <w:tcW w:w="1245" w:type="pct"/>
-            <w:vAlign w:val="bottom"/>
-          </w:tcPr>
-          <w:p>
-            <w:pPr>
-              <w:jc w:val="right"/>
-              <w:rPr>
-                <w:rFonts w:ascii="Calibri" w:hAnsi="Calibri" w:cs="Calibri"/>
-                <w:color w:val="000000"/>
-              </w:rPr>
-            </w:pPr>
-            <w:r>
-              <w:rPr>
-                <w:rFonts w:ascii="Calibri" w:hAnsi="Calibri" w:cs="Calibri"/>
-                <w:color w:val="000000"/>
-              </w:rPr>
-              <w:t>15.50%</w:t>
-            </w:r>
-          </w:p>
-        </w:tc>
-        <w:tc>
-          <w:tcPr>
-            <w:tcW w:w="1243" w:type="pct"/>
-            <w:vAlign w:val="bottom"/>
-          </w:tcPr>
-          <w:p>
-            <w:pPr>
-              <w:jc w:val="right"/>
-              <w:rPr>
-                <w:rFonts w:ascii="Calibri" w:hAnsi="Calibri" w:cs="Calibri"/>
-                <w:color w:val="000000"/>
-              </w:rPr>
-            </w:pPr>
-            <w:r>
-              <w:rPr>
-                <w:rFonts w:ascii="Calibri" w:hAnsi="Calibri" w:cs="Calibri"/>
-                <w:color w:val="000000"/>
-              </w:rPr>
-              <w:t>3.4649</w:t>
-            </w:r>
-          </w:p>
-        </w:tc>
-      </w:tr>
-      <w:tr>
-        <w:tc>
-          <w:tcPr>
-            <w:tcW w:w="1267" w:type="pct"/>
-            <w:vAlign w:val="bottom"/>
-          </w:tcPr>
-          <w:p>
-            <w:pPr>
-              <w:rPr>
-                <w:rFonts w:ascii="Calibri" w:hAnsi="Calibri" w:cs="Calibri"/>
-                <w:color w:val="000000"/>
-              </w:rPr>
-            </w:pPr>
-            <w:r>
-              <w:rPr>
-                <w:rFonts w:ascii="Calibri" w:hAnsi="Calibri" w:cs="Calibri"/>
-                <w:color w:val="000000"/>
-              </w:rPr>
-              <w:t>Decrease duration of protection to 1 day</w:t>
-            </w:r>
-          </w:p>
-        </w:tc>
-        <w:tc>
-          <w:tcPr>
-            <w:tcW w:w="1245" w:type="pct"/>
-            <w:vAlign w:val="bottom"/>
-          </w:tcPr>
-          <w:p>
-            <w:pPr>
-              <w:jc w:val="right"/>
-              <w:rPr>
-                <w:rFonts w:ascii="Calibri" w:hAnsi="Calibri" w:cs="Calibri"/>
-                <w:color w:val="000000"/>
-              </w:rPr>
-            </w:pPr>
-            <w:r>
-              <w:rPr>
-                <w:rFonts w:ascii="Calibri" w:hAnsi="Calibri" w:cs="Calibri"/>
-                <w:color w:val="000000"/>
-              </w:rPr>
-              <w:t>42.04%</w:t>
-            </w:r>
-          </w:p>
-        </w:tc>
-        <w:tc>
-          <w:tcPr>
-            <w:tcW w:w="1245" w:type="pct"/>
-            <w:vAlign w:val="bottom"/>
-          </w:tcPr>
-          <w:p>
-            <w:pPr>
-              <w:jc w:val="right"/>
-              <w:rPr>
-                <w:rFonts w:ascii="Calibri" w:hAnsi="Calibri" w:cs="Calibri"/>
-                <w:color w:val="000000"/>
-              </w:rPr>
-            </w:pPr>
-            <w:r>
-              <w:rPr>
-                <w:rFonts w:ascii="Calibri" w:hAnsi="Calibri" w:cs="Calibri"/>
-                <w:color w:val="000000"/>
-              </w:rPr>
-              <w:t>15.47%</w:t>
-            </w:r>
-          </w:p>
-        </w:tc>
-        <w:tc>
-          <w:tcPr>
-            <w:tcW w:w="1243" w:type="pct"/>
-            <w:vAlign w:val="bottom"/>
-          </w:tcPr>
-          <w:p>
-            <w:pPr>
-              <w:jc w:val="right"/>
-              <w:rPr>
-                <w:rFonts w:ascii="Calibri" w:hAnsi="Calibri" w:cs="Calibri"/>
-                <w:color w:val="000000"/>
-              </w:rPr>
-            </w:pPr>
-            <w:r>
-              <w:rPr>
-                <w:rFonts w:ascii="Calibri" w:hAnsi="Calibri" w:cs="Calibri"/>
-                <w:color w:val="000000"/>
-              </w:rPr>
-              <w:t>3.4635</w:t>
-            </w:r>
-          </w:p>
-        </w:tc>
-      </w:tr>
-      <w:tr>
-        <w:tc>
-          <w:tcPr>
-            <w:tcW w:w="1267" w:type="pct"/>
-            <w:vAlign w:val="bottom"/>
-          </w:tcPr>
-          <w:p>
-            <w:pPr>
-              <w:rPr>
-                <w:rFonts w:ascii="Calibri" w:eastAsiaTheme="minorEastAsia" w:hAnsi="Calibri" w:cs="Calibri"/>
-                <w:color w:val="000000"/>
-              </w:rPr>
-            </w:pPr>
-            <w:r>
-              <w:rPr>
-                <w:rFonts w:ascii="Calibri" w:hAnsi="Calibri" w:cs="Calibri"/>
-                <w:color w:val="000000"/>
-              </w:rPr>
-              <w:t>Increase duration of protection to 4 days</w:t>
-            </w:r>
-          </w:p>
-        </w:tc>
-        <w:tc>
-          <w:tcPr>
-            <w:tcW w:w="1245" w:type="pct"/>
-            <w:vAlign w:val="bottom"/>
-          </w:tcPr>
-          <w:p>
-            <w:pPr>
-              <w:jc w:val="right"/>
-              <w:rPr>
-                <w:rFonts w:ascii="Calibri" w:hAnsi="Calibri" w:cs="Calibri"/>
-                <w:color w:val="000000"/>
-              </w:rPr>
-            </w:pPr>
-            <w:r>
-              <w:rPr>
-                <w:rFonts w:ascii="Calibri" w:hAnsi="Calibri" w:cs="Calibri"/>
-                <w:color w:val="000000"/>
-              </w:rPr>
-              <w:t>42.31%</w:t>
-            </w:r>
-          </w:p>
-        </w:tc>
-        <w:tc>
-          <w:tcPr>
-            <w:tcW w:w="1245" w:type="pct"/>
-            <w:vAlign w:val="bottom"/>
-          </w:tcPr>
-          <w:p>
-            <w:pPr>
-              <w:jc w:val="right"/>
-              <w:rPr>
-                <w:rFonts w:ascii="Calibri" w:hAnsi="Calibri" w:cs="Calibri"/>
-                <w:color w:val="000000"/>
-              </w:rPr>
-            </w:pPr>
-            <w:r>
-              <w:rPr>
-                <w:rFonts w:ascii="Calibri" w:hAnsi="Calibri" w:cs="Calibri"/>
-                <w:color w:val="000000"/>
-              </w:rPr>
-              <w:t>15.57%</w:t>
-            </w:r>
-          </w:p>
-        </w:tc>
-        <w:tc>
-          <w:tcPr>
-            <w:tcW w:w="1243" w:type="pct"/>
-            <w:vAlign w:val="bottom"/>
-          </w:tcPr>
-          <w:p>
-            <w:pPr>
-              <w:jc w:val="right"/>
-              <w:rPr>
-                <w:rFonts w:ascii="Calibri" w:hAnsi="Calibri" w:cs="Calibri"/>
-                <w:color w:val="000000"/>
-              </w:rPr>
-            </w:pPr>
-            <w:r>
-              <w:rPr>
-                <w:rFonts w:ascii="Calibri" w:hAnsi="Calibri" w:cs="Calibri"/>
-                <w:color w:val="000000"/>
-              </w:rPr>
-              <w:t>3.4695</w:t>
-            </w:r>
-          </w:p>
-        </w:tc>
-      </w:tr>
-      <w:tr>
-        <w:tc>
-          <w:tcPr>
-            <w:tcW w:w="1267" w:type="pct"/>
-            <w:vAlign w:val="bottom"/>
-          </w:tcPr>
-          <w:p>
-            <w:pPr>
-              <w:rPr>
-                <w:rFonts w:ascii="Calibri" w:hAnsi="Calibri" w:cs="Calibri"/>
-                <w:color w:val="000000"/>
-              </w:rPr>
-            </w:pPr>
-            <w:r>
-              <w:rPr>
-                <w:rFonts w:ascii="Calibri" w:hAnsi="Calibri" w:cs="Calibri"/>
-                <w:color w:val="000000"/>
-              </w:rPr>
               <w:t>Decrease</w:t>
             </w:r>
             <m:oMath>
@@ -14882,6 +13106,526 @@
                 <w:color w:val="000000"/>
               </w:rPr>
               <w:t>3.2751</w:t>
+            </w:r>
+          </w:p>
+        </w:tc>
+      </w:tr>
+    </w:tbl>
+    <w:p/>
+    <w:p>
+      <w:r>
+        <w:rPr>
+          <w:noProof/>
+          <w:lang w:eastAsia="en-AU"/>
+        </w:rPr>
+        <w:pict>
+          <v:shapetype id="_x0000_t75" coordsize="21600,21600" o:spt="75" o:preferrelative="t" path="m@4@5l@4@11@9@11@9@5xe" filled="f" stroked="f">
+            <v:stroke joinstyle="miter"/>
+            <v:formulas>
+              <v:f eqn="if lineDrawn pixelLineWidth 0"/>
+              <v:f eqn="sum @0 1 0"/>
+              <v:f eqn="sum 0 0 @1"/>
+              <v:f eqn="prod @2 1 2"/>
+              <v:f eqn="prod @3 21600 pixelWidth"/>
+              <v:f eqn="prod @3 21600 pixelHeight"/>
+              <v:f eqn="sum @0 0 1"/>
+              <v:f eqn="prod @6 1 2"/>
+              <v:f eqn="prod @7 21600 pixelWidth"/>
+              <v:f eqn="sum @8 21600 0"/>
+              <v:f eqn="prod @7 21600 pixelHeight"/>
+              <v:f eqn="sum @10 21600 0"/>
+            </v:formulas>
+            <v:path o:extrusionok="f" gradientshapeok="t" o:connecttype="rect"/>
+            <o:lock v:ext="edit" aspectratio="t"/>
+          </v:shapetype>
+          <v:shape id="_x0000_i1031" type="#_x0000_t75" style="width:420.3pt;height:461.3pt">
+            <v:imagedata r:id="rId10" r:href="rId11"/>
+          </v:shape>
+        </w:pict>
+      </w:r>
+      <w:r>
+        <w:t xml:space="preserve"> </w:t>
+      </w:r>
+    </w:p>
+    <w:p/>
+    <w:tbl>
+      <w:tblPr>
+        <w:tblStyle w:val="TableGrid"/>
+        <w:tblW w:w="5000" w:type="pct"/>
+        <w:tblLook w:val="04A0"/>
+      </w:tblPr>
+      <w:tblGrid>
+        <w:gridCol w:w="2342"/>
+        <w:gridCol w:w="2301"/>
+        <w:gridCol w:w="2301"/>
+        <w:gridCol w:w="2298"/>
+      </w:tblGrid>
+      <w:tr>
+        <w:tc>
+          <w:tcPr>
+            <w:tcW w:w="1267" w:type="pct"/>
+          </w:tcPr>
+          <w:p>
+            <w:r>
+              <w:t>Scenario</w:t>
+            </w:r>
+          </w:p>
+        </w:tc>
+        <w:tc>
+          <w:tcPr>
+            <w:tcW w:w="1245" w:type="pct"/>
+          </w:tcPr>
+          <w:p>
+            <w:r>
+              <w:t>Percentage drop in syphilis prevalence after 10 years</w:t>
+            </w:r>
+          </w:p>
+        </w:tc>
+        <w:tc>
+          <w:tcPr>
+            <w:tcW w:w="1245" w:type="pct"/>
+          </w:tcPr>
+          <w:p>
+            <w:r>
+              <w:t>Percentage drop in HIV incidence after 10 years</w:t>
+            </w:r>
+            <w:r>
+              <w:rPr>
+                <w:color w:val="FF0000"/>
+              </w:rPr>
+              <w:t xml:space="preserve"> </w:t>
+            </w:r>
+          </w:p>
+        </w:tc>
+        <w:tc>
+          <w:tcPr>
+            <w:tcW w:w="1243" w:type="pct"/>
+          </w:tcPr>
+          <w:p>
+            <w:r>
+              <w:t>Time it takes for syphilis to fall 50% towards this level</w:t>
+            </w:r>
+          </w:p>
+        </w:tc>
+      </w:tr>
+      <w:tr>
+        <w:tc>
+          <w:tcPr>
+            <w:tcW w:w="1267" w:type="pct"/>
+            <w:vAlign w:val="bottom"/>
+          </w:tcPr>
+          <w:p>
+            <w:pPr>
+              <w:rPr>
+                <w:rFonts w:ascii="Calibri" w:hAnsi="Calibri" w:cs="Calibri"/>
+                <w:color w:val="000000"/>
+              </w:rPr>
+            </w:pPr>
+            <w:r>
+              <w:rPr>
+                <w:rFonts w:ascii="Calibri" w:hAnsi="Calibri" w:cs="Calibri"/>
+                <w:color w:val="000000"/>
+              </w:rPr>
+              <w:t>Default intervention</w:t>
+            </w:r>
+          </w:p>
+        </w:tc>
+        <w:tc>
+          <w:tcPr>
+            <w:tcW w:w="1245" w:type="pct"/>
+            <w:vAlign w:val="bottom"/>
+          </w:tcPr>
+          <w:p>
+            <w:pPr>
+              <w:jc w:val="right"/>
+              <w:rPr>
+                <w:rFonts w:ascii="Calibri" w:hAnsi="Calibri" w:cs="Calibri"/>
+                <w:color w:val="000000"/>
+              </w:rPr>
+            </w:pPr>
+            <w:r>
+              <w:rPr>
+                <w:rFonts w:ascii="Calibri" w:hAnsi="Calibri" w:cs="Calibri"/>
+                <w:color w:val="000000"/>
+              </w:rPr>
+              <w:t>42.22%</w:t>
+            </w:r>
+          </w:p>
+        </w:tc>
+        <w:tc>
+          <w:tcPr>
+            <w:tcW w:w="1245" w:type="pct"/>
+            <w:vAlign w:val="bottom"/>
+          </w:tcPr>
+          <w:p>
+            <w:pPr>
+              <w:jc w:val="right"/>
+              <w:rPr>
+                <w:rFonts w:ascii="Calibri" w:hAnsi="Calibri" w:cs="Calibri"/>
+                <w:color w:val="000000"/>
+              </w:rPr>
+            </w:pPr>
+            <w:r>
+              <w:rPr>
+                <w:rFonts w:ascii="Calibri" w:hAnsi="Calibri" w:cs="Calibri"/>
+                <w:color w:val="000000"/>
+              </w:rPr>
+              <w:t>15.54%</w:t>
+            </w:r>
+          </w:p>
+        </w:tc>
+        <w:tc>
+          <w:tcPr>
+            <w:tcW w:w="1243" w:type="pct"/>
+            <w:vAlign w:val="bottom"/>
+          </w:tcPr>
+          <w:p>
+            <w:pPr>
+              <w:jc w:val="right"/>
+              <w:rPr>
+                <w:rFonts w:ascii="Calibri" w:hAnsi="Calibri" w:cs="Calibri"/>
+                <w:color w:val="000000"/>
+              </w:rPr>
+            </w:pPr>
+            <w:r>
+              <w:rPr>
+                <w:rFonts w:ascii="Calibri" w:hAnsi="Calibri" w:cs="Calibri"/>
+                <w:color w:val="000000"/>
+              </w:rPr>
+              <w:t>3.4649</w:t>
+            </w:r>
+          </w:p>
+        </w:tc>
+      </w:tr>
+      <w:tr>
+        <w:tc>
+          <w:tcPr>
+            <w:tcW w:w="1267" w:type="pct"/>
+            <w:vAlign w:val="bottom"/>
+          </w:tcPr>
+          <w:p>
+            <w:pPr>
+              <w:rPr>
+                <w:rFonts w:ascii="Calibri" w:hAnsi="Calibri" w:cs="Calibri"/>
+                <w:color w:val="000000"/>
+              </w:rPr>
+            </w:pPr>
+            <w:r>
+              <w:rPr>
+                <w:rFonts w:ascii="Calibri" w:hAnsi="Calibri" w:cs="Calibri"/>
+                <w:color w:val="000000"/>
+              </w:rPr>
+              <w:t>Decrease duration of protection to 1 day</w:t>
+            </w:r>
+          </w:p>
+        </w:tc>
+        <w:tc>
+          <w:tcPr>
+            <w:tcW w:w="1245" w:type="pct"/>
+            <w:vAlign w:val="bottom"/>
+          </w:tcPr>
+          <w:p>
+            <w:pPr>
+              <w:jc w:val="right"/>
+              <w:rPr>
+                <w:rFonts w:ascii="Calibri" w:hAnsi="Calibri" w:cs="Calibri"/>
+                <w:color w:val="000000"/>
+              </w:rPr>
+            </w:pPr>
+            <w:r>
+              <w:rPr>
+                <w:rFonts w:ascii="Calibri" w:hAnsi="Calibri" w:cs="Calibri"/>
+                <w:color w:val="000000"/>
+              </w:rPr>
+              <w:t>42.04%</w:t>
+            </w:r>
+          </w:p>
+        </w:tc>
+        <w:tc>
+          <w:tcPr>
+            <w:tcW w:w="1245" w:type="pct"/>
+            <w:vAlign w:val="bottom"/>
+          </w:tcPr>
+          <w:p>
+            <w:pPr>
+              <w:jc w:val="right"/>
+              <w:rPr>
+                <w:rFonts w:ascii="Calibri" w:hAnsi="Calibri" w:cs="Calibri"/>
+                <w:color w:val="000000"/>
+              </w:rPr>
+            </w:pPr>
+            <w:r>
+              <w:rPr>
+                <w:rFonts w:ascii="Calibri" w:hAnsi="Calibri" w:cs="Calibri"/>
+                <w:color w:val="000000"/>
+              </w:rPr>
+              <w:t>15.47%</w:t>
+            </w:r>
+          </w:p>
+        </w:tc>
+        <w:tc>
+          <w:tcPr>
+            <w:tcW w:w="1243" w:type="pct"/>
+            <w:vAlign w:val="bottom"/>
+          </w:tcPr>
+          <w:p>
+            <w:pPr>
+              <w:jc w:val="right"/>
+              <w:rPr>
+                <w:rFonts w:ascii="Calibri" w:hAnsi="Calibri" w:cs="Calibri"/>
+                <w:color w:val="000000"/>
+              </w:rPr>
+            </w:pPr>
+            <w:r>
+              <w:rPr>
+                <w:rFonts w:ascii="Calibri" w:hAnsi="Calibri" w:cs="Calibri"/>
+                <w:color w:val="000000"/>
+              </w:rPr>
+              <w:t>3.4635</w:t>
+            </w:r>
+          </w:p>
+        </w:tc>
+      </w:tr>
+      <w:tr>
+        <w:tc>
+          <w:tcPr>
+            <w:tcW w:w="1267" w:type="pct"/>
+            <w:vAlign w:val="bottom"/>
+          </w:tcPr>
+          <w:p>
+            <w:pPr>
+              <w:rPr>
+                <w:rFonts w:ascii="Calibri" w:eastAsiaTheme="minorEastAsia" w:hAnsi="Calibri" w:cs="Calibri"/>
+                <w:color w:val="000000"/>
+              </w:rPr>
+            </w:pPr>
+            <w:r>
+              <w:rPr>
+                <w:rFonts w:ascii="Calibri" w:hAnsi="Calibri" w:cs="Calibri"/>
+                <w:color w:val="000000"/>
+              </w:rPr>
+              <w:t>Increase duration of protection to 4 days</w:t>
+            </w:r>
+          </w:p>
+        </w:tc>
+        <w:tc>
+          <w:tcPr>
+            <w:tcW w:w="1245" w:type="pct"/>
+            <w:vAlign w:val="bottom"/>
+          </w:tcPr>
+          <w:p>
+            <w:pPr>
+              <w:jc w:val="right"/>
+              <w:rPr>
+                <w:rFonts w:ascii="Calibri" w:hAnsi="Calibri" w:cs="Calibri"/>
+                <w:color w:val="000000"/>
+              </w:rPr>
+            </w:pPr>
+            <w:r>
+              <w:rPr>
+                <w:rFonts w:ascii="Calibri" w:hAnsi="Calibri" w:cs="Calibri"/>
+                <w:color w:val="000000"/>
+              </w:rPr>
+              <w:t>42.31%</w:t>
+            </w:r>
+          </w:p>
+        </w:tc>
+        <w:tc>
+          <w:tcPr>
+            <w:tcW w:w="1245" w:type="pct"/>
+            <w:vAlign w:val="bottom"/>
+          </w:tcPr>
+          <w:p>
+            <w:pPr>
+              <w:jc w:val="right"/>
+              <w:rPr>
+                <w:rFonts w:ascii="Calibri" w:hAnsi="Calibri" w:cs="Calibri"/>
+                <w:color w:val="000000"/>
+              </w:rPr>
+            </w:pPr>
+            <w:r>
+              <w:rPr>
+                <w:rFonts w:ascii="Calibri" w:hAnsi="Calibri" w:cs="Calibri"/>
+                <w:color w:val="000000"/>
+              </w:rPr>
+              <w:t>15.57%</w:t>
+            </w:r>
+          </w:p>
+        </w:tc>
+        <w:tc>
+          <w:tcPr>
+            <w:tcW w:w="1243" w:type="pct"/>
+            <w:vAlign w:val="bottom"/>
+          </w:tcPr>
+          <w:p>
+            <w:pPr>
+              <w:jc w:val="right"/>
+              <w:rPr>
+                <w:rFonts w:ascii="Calibri" w:hAnsi="Calibri" w:cs="Calibri"/>
+                <w:color w:val="000000"/>
+              </w:rPr>
+            </w:pPr>
+            <w:r>
+              <w:rPr>
+                <w:rFonts w:ascii="Calibri" w:hAnsi="Calibri" w:cs="Calibri"/>
+                <w:color w:val="000000"/>
+              </w:rPr>
+              <w:t>3.4695</w:t>
+            </w:r>
+          </w:p>
+        </w:tc>
+      </w:tr>
+    </w:tbl>
+    <w:p>
+      <w:r>
+        <w:t xml:space="preserve"> </w:t>
+      </w:r>
+    </w:p>
+    <w:tbl>
+      <w:tblPr>
+        <w:tblStyle w:val="TableGrid"/>
+        <w:tblW w:w="5000" w:type="pct"/>
+        <w:tblLook w:val="04A0"/>
+      </w:tblPr>
+      <w:tblGrid>
+        <w:gridCol w:w="2342"/>
+        <w:gridCol w:w="2301"/>
+        <w:gridCol w:w="2301"/>
+        <w:gridCol w:w="2298"/>
+      </w:tblGrid>
+      <w:tr>
+        <w:tc>
+          <w:tcPr>
+            <w:tcW w:w="1267" w:type="pct"/>
+          </w:tcPr>
+          <w:p>
+            <w:r>
+              <w:t>Scenario</w:t>
+            </w:r>
+          </w:p>
+        </w:tc>
+        <w:tc>
+          <w:tcPr>
+            <w:tcW w:w="1245" w:type="pct"/>
+          </w:tcPr>
+          <w:p>
+            <w:r>
+              <w:t>Percentage drop in syphilis prevalence after 10 years</w:t>
+            </w:r>
+          </w:p>
+        </w:tc>
+        <w:tc>
+          <w:tcPr>
+            <w:tcW w:w="1245" w:type="pct"/>
+          </w:tcPr>
+          <w:p>
+            <w:r>
+              <w:t>Percentage drop in HIV incidence after 10 years</w:t>
+            </w:r>
+            <w:r>
+              <w:rPr>
+                <w:color w:val="FF0000"/>
+              </w:rPr>
+              <w:t xml:space="preserve"> </w:t>
+            </w:r>
+          </w:p>
+        </w:tc>
+        <w:tc>
+          <w:tcPr>
+            <w:tcW w:w="1243" w:type="pct"/>
+          </w:tcPr>
+          <w:p>
+            <w:r>
+              <w:t>Time it takes for syphilis to fall 50% towards this level</w:t>
+            </w:r>
+          </w:p>
+        </w:tc>
+      </w:tr>
+      <w:tr>
+        <w:tc>
+          <w:tcPr>
+            <w:tcW w:w="1267" w:type="pct"/>
+            <w:vAlign w:val="bottom"/>
+          </w:tcPr>
+          <w:p>
+            <w:pPr>
+              <w:rPr>
+                <w:rFonts w:ascii="Calibri" w:hAnsi="Calibri" w:cs="Calibri"/>
+                <w:color w:val="000000"/>
+              </w:rPr>
+            </w:pPr>
+            <w:r>
+              <w:rPr>
+                <w:rFonts w:ascii="Calibri" w:hAnsi="Calibri" w:cs="Calibri"/>
+                <w:color w:val="000000"/>
+              </w:rPr>
+              <w:t>Default intervention</w:t>
+            </w:r>
+          </w:p>
+        </w:tc>
+        <w:tc>
+          <w:tcPr>
+            <w:tcW w:w="1245" w:type="pct"/>
+            <w:vAlign w:val="bottom"/>
+          </w:tcPr>
+          <w:p>
+            <w:pPr>
+              <w:jc w:val="right"/>
+              <w:rPr>
+                <w:rFonts w:ascii="Calibri" w:hAnsi="Calibri" w:cs="Calibri"/>
+                <w:color w:val="000000"/>
+              </w:rPr>
+            </w:pPr>
+            <w:r>
+              <w:rPr>
+                <w:rFonts w:ascii="Calibri" w:hAnsi="Calibri" w:cs="Calibri"/>
+                <w:color w:val="000000"/>
+              </w:rPr>
+              <w:t>42.22%</w:t>
+            </w:r>
+          </w:p>
+        </w:tc>
+        <w:tc>
+          <w:tcPr>
+            <w:tcW w:w="1245" w:type="pct"/>
+            <w:vAlign w:val="bottom"/>
+          </w:tcPr>
+          <w:p>
+            <w:pPr>
+              <w:jc w:val="right"/>
+              <w:rPr>
+                <w:rFonts w:ascii="Calibri" w:hAnsi="Calibri" w:cs="Calibri"/>
+                <w:color w:val="000000"/>
+              </w:rPr>
+            </w:pPr>
+            <w:r>
+              <w:rPr>
+                <w:rFonts w:ascii="Calibri" w:hAnsi="Calibri" w:cs="Calibri"/>
+                <w:color w:val="000000"/>
+              </w:rPr>
+              <w:t>15.54%</w:t>
+            </w:r>
+          </w:p>
+        </w:tc>
+        <w:tc>
+          <w:tcPr>
+            <w:tcW w:w="1243" w:type="pct"/>
+            <w:vAlign w:val="bottom"/>
+          </w:tcPr>
+          <w:p>
+            <w:pPr>
+              <w:jc w:val="right"/>
+              <w:rPr>
+                <w:rFonts w:ascii="Calibri" w:hAnsi="Calibri" w:cs="Calibri"/>
+                <w:color w:val="000000"/>
+              </w:rPr>
+            </w:pPr>
+            <w:r>
+              <w:rPr>
+                <w:rFonts w:ascii="Calibri" w:hAnsi="Calibri" w:cs="Calibri"/>
+                <w:color w:val="000000"/>
+              </w:rPr>
+              <w:t>3.4649</w:t>
             </w:r>
           </w:p>
         </w:tc>
@@ -14910,6 +13654,7 @@
                 <w:rFonts w:ascii="Calibri" w:hAnsi="Calibri" w:cs="Calibri"/>
                 <w:color w:val="000000"/>
               </w:rPr>
+              <w:lastRenderedPageBreak/>
               <w:t xml:space="preserve">Decrease </w:t>
             </w:r>
             <m:oMath>
@@ -15687,6 +14432,7 @@
   <w:style w:type="character" w:default="1" w:styleId="DefaultParagraphFont">
     <w:name w:val="Default Paragraph Font"/>
     <w:uiPriority w:val="1"/>
+    <w:semiHidden/>
     <w:unhideWhenUsed/>
   </w:style>
   <w:style w:type="table" w:default="1" w:styleId="TableNormal">
@@ -16169,7 +14915,7 @@
 </file>
 
 <file path=customXml/itemProps1.xml><?xml version="1.0" encoding="utf-8"?>
-<ds:datastoreItem xmlns:ds="http://schemas.openxmlformats.org/officeDocument/2006/customXml" ds:itemID="{0E00C488-E27E-4A47-A333-0B7346A6CDAF}">
+<ds:datastoreItem xmlns:ds="http://schemas.openxmlformats.org/officeDocument/2006/customXml" ds:itemID="{26743BDE-D904-4D6A-BED4-27B6FF22EF9B}">
   <ds:schemaRefs>
     <ds:schemaRef ds:uri="http://schemas.openxmlformats.org/officeDocument/2006/bibliography"/>
   </ds:schemaRefs>

</xml_diff>